<commit_message>
draft for lab pro
</commit_message>
<xml_diff>
--- a/lab-pro/lab-pro.docx
+++ b/lab-pro/lab-pro.docx
@@ -69,31 +69,44 @@
         </w:rPr>
         <w:t>EMINAR</w:t>
       </w:r>
-      <w:bookmarkStart w:id="0" w:name="_GoBack"/>
-      <w:bookmarkEnd w:id="0"/>
     </w:p>
     <w:p/>
     <w:p>
       <w:pPr>
         <w:pStyle w:val="Naslovdokumenta"/>
       </w:pPr>
+      <w:proofErr w:type="spellStart"/>
       <w:r>
         <w:t>Tracktor</w:t>
       </w:r>
+      <w:proofErr w:type="spellEnd"/>
     </w:p>
     <w:p>
       <w:pPr>
         <w:pStyle w:val="Autordokumenta"/>
       </w:pPr>
-      <w:r>
-        <w:t>Leonard Volarić Horvat</w:t>
-      </w:r>
-      <w:r>
-        <w:rPr>
-          <w:lang w:val="en-US"/>
-        </w:rPr>
-        <w:t>, Jan Kelemen, Marko Stani</w:t>
-      </w:r>
+      <w:proofErr w:type="spellStart"/>
+      <w:r>
+        <w:t>Leonard</w:t>
+      </w:r>
+      <w:proofErr w:type="spellEnd"/>
+      <w:r>
+        <w:t xml:space="preserve"> Volarić Horvat</w:t>
+      </w:r>
+      <w:r>
+        <w:rPr>
+          <w:lang w:val="en-US"/>
+        </w:rPr>
+        <w:t xml:space="preserve">, Jan Kelemen, Marko </w:t>
+      </w:r>
+      <w:proofErr w:type="spellStart"/>
+      <w:r>
+        <w:rPr>
+          <w:lang w:val="en-US"/>
+        </w:rPr>
+        <w:t>Stani</w:t>
+      </w:r>
+      <w:proofErr w:type="spellEnd"/>
       <w:r>
         <w:t>ć, Roko Zubčić</w:t>
       </w:r>
@@ -183,7 +196,7 @@
       <w:r>
         <w:fldChar w:fldCharType="separate"/>
       </w:r>
-      <w:hyperlink w:anchor="_Toc472794615" w:history="1">
+      <w:hyperlink w:anchor="_Toc473413449" w:history="1">
         <w:r>
           <w:rPr>
             <w:rStyle w:val="Hyperlink"/>
@@ -202,7 +215,7 @@
           <w:rPr>
             <w:rStyle w:val="Hyperlink"/>
           </w:rPr>
-          <w:t>Uvod</w:t>
+          <w:t>Opis domene</w:t>
         </w:r>
         <w:r>
           <w:rPr>
@@ -220,7 +233,7 @@
           <w:rPr>
             <w:webHidden/>
           </w:rPr>
-          <w:instrText xml:space="preserve"> PAGEREF _Toc472794615 \h </w:instrText>
+          <w:instrText xml:space="preserve"> PAGEREF _Toc473413449 \h </w:instrText>
         </w:r>
         <w:r>
           <w:rPr>
@@ -256,11 +269,11 @@
           <w:szCs w:val="22"/>
         </w:rPr>
       </w:pPr>
-      <w:hyperlink w:anchor="_Toc472794616" w:history="1">
+      <w:hyperlink w:anchor="_Toc473413450" w:history="1">
         <w:r>
           <w:rPr>
             <w:rStyle w:val="Hyperlink"/>
-            <w:lang w:val="pl-PL"/>
+            <w:lang w:val="en-US"/>
           </w:rPr>
           <w:t>2.</w:t>
         </w:r>
@@ -277,7 +290,7 @@
             <w:rStyle w:val="Hyperlink"/>
             <w:lang w:val="en-US"/>
           </w:rPr>
-          <w:t>Funkcionalnosti sustava</w:t>
+          <w:t>Model domene</w:t>
         </w:r>
         <w:r>
           <w:rPr>
@@ -295,7 +308,7 @@
           <w:rPr>
             <w:webHidden/>
           </w:rPr>
-          <w:instrText xml:space="preserve"> PAGEREF _Toc472794616 \h </w:instrText>
+          <w:instrText xml:space="preserve"> PAGEREF _Toc473413450 \h </w:instrText>
         </w:r>
         <w:r>
           <w:rPr>
@@ -331,10 +344,11 @@
           <w:szCs w:val="22"/>
         </w:rPr>
       </w:pPr>
-      <w:hyperlink w:anchor="_Toc472794617" w:history="1">
+      <w:hyperlink w:anchor="_Toc473413451" w:history="1">
         <w:r>
           <w:rPr>
             <w:rStyle w:val="Hyperlink"/>
+            <w:lang w:val="en-US"/>
           </w:rPr>
           <w:t>3.</w:t>
         </w:r>
@@ -349,8 +363,9 @@
         <w:r>
           <w:rPr>
             <w:rStyle w:val="Hyperlink"/>
-          </w:rPr>
-          <w:t>Opis objektnog modela</w:t>
+            <w:lang w:val="en-US"/>
+          </w:rPr>
+          <w:t>Objektni model</w:t>
         </w:r>
         <w:r>
           <w:rPr>
@@ -368,7 +383,7 @@
           <w:rPr>
             <w:webHidden/>
           </w:rPr>
-          <w:instrText xml:space="preserve"> PAGEREF _Toc472794617 \h </w:instrText>
+          <w:instrText xml:space="preserve"> PAGEREF _Toc473413451 \h </w:instrText>
         </w:r>
         <w:r>
           <w:rPr>
@@ -404,10 +419,11 @@
           <w:szCs w:val="22"/>
         </w:rPr>
       </w:pPr>
-      <w:hyperlink w:anchor="_Toc472794618" w:history="1">
+      <w:hyperlink w:anchor="_Toc473413452" w:history="1">
         <w:r>
           <w:rPr>
             <w:rStyle w:val="Hyperlink"/>
+            <w:lang w:val="en-US"/>
           </w:rPr>
           <w:t>4.</w:t>
         </w:r>
@@ -422,8 +438,9 @@
         <w:r>
           <w:rPr>
             <w:rStyle w:val="Hyperlink"/>
-          </w:rPr>
-          <w:t>Opis implementacije perzistencije</w:t>
+            <w:lang w:val="en-US"/>
+          </w:rPr>
+          <w:t>Relacijski model</w:t>
         </w:r>
         <w:r>
           <w:rPr>
@@ -441,7 +458,7 @@
           <w:rPr>
             <w:webHidden/>
           </w:rPr>
-          <w:instrText xml:space="preserve"> PAGEREF _Toc472794618 \h </w:instrText>
+          <w:instrText xml:space="preserve"> PAGEREF _Toc473413452 \h </w:instrText>
         </w:r>
         <w:r>
           <w:rPr>
@@ -477,10 +494,11 @@
           <w:szCs w:val="22"/>
         </w:rPr>
       </w:pPr>
-      <w:hyperlink w:anchor="_Toc472794619" w:history="1">
+      <w:hyperlink w:anchor="_Toc473413453" w:history="1">
         <w:r>
           <w:rPr>
             <w:rStyle w:val="Hyperlink"/>
+            <w:lang w:val="en-US"/>
           </w:rPr>
           <w:t>5.</w:t>
         </w:r>
@@ -495,8 +513,9 @@
         <w:r>
           <w:rPr>
             <w:rStyle w:val="Hyperlink"/>
-          </w:rPr>
-          <w:t>Opis desktop aplikacije</w:t>
+            <w:lang w:val="en-US"/>
+          </w:rPr>
+          <w:t>Implementacija O/R mapiranja</w:t>
         </w:r>
         <w:r>
           <w:rPr>
@@ -514,7 +533,7 @@
           <w:rPr>
             <w:webHidden/>
           </w:rPr>
-          <w:instrText xml:space="preserve"> PAGEREF _Toc472794619 \h </w:instrText>
+          <w:instrText xml:space="preserve"> PAGEREF _Toc473413453 \h </w:instrText>
         </w:r>
         <w:r>
           <w:rPr>
@@ -543,33 +562,31 @@
     </w:p>
     <w:p>
       <w:pPr>
-        <w:pStyle w:val="TOC1"/>
+        <w:pStyle w:val="TOC3"/>
         <w:rPr>
           <w:rFonts w:asciiTheme="minorHAnsi" w:eastAsiaTheme="minorEastAsia" w:hAnsiTheme="minorHAnsi" w:cstheme="minorBidi"/>
-          <w:sz w:val="22"/>
-          <w:szCs w:val="22"/>
-        </w:rPr>
-      </w:pPr>
-      <w:hyperlink w:anchor="_Toc472794620" w:history="1">
+        </w:rPr>
+      </w:pPr>
+      <w:hyperlink w:anchor="_Toc473413454" w:history="1">
         <w:r>
           <w:rPr>
             <w:rStyle w:val="Hyperlink"/>
-          </w:rPr>
-          <w:t>6.</w:t>
+            <w:lang w:val="en-US"/>
+          </w:rPr>
+          <w:t>5.1.1</w:t>
         </w:r>
         <w:r>
           <w:rPr>
             <w:rFonts w:asciiTheme="minorHAnsi" w:eastAsiaTheme="minorEastAsia" w:hAnsiTheme="minorHAnsi" w:cstheme="minorBidi"/>
-            <w:sz w:val="22"/>
-            <w:szCs w:val="22"/>
           </w:rPr>
           <w:tab/>
         </w:r>
         <w:r>
           <w:rPr>
             <w:rStyle w:val="Hyperlink"/>
-          </w:rPr>
-          <w:t>Opis web aplikacije</w:t>
+            <w:lang w:val="en-US"/>
+          </w:rPr>
+          <w:t>Mapiranje modela domene u modele sloja za pristup podacima</w:t>
         </w:r>
         <w:r>
           <w:rPr>
@@ -587,7 +604,7 @@
           <w:rPr>
             <w:webHidden/>
           </w:rPr>
-          <w:instrText xml:space="preserve"> PAGEREF _Toc472794620 \h </w:instrText>
+          <w:instrText xml:space="preserve"> PAGEREF _Toc473413454 \h </w:instrText>
         </w:r>
         <w:r>
           <w:rPr>
@@ -604,7 +621,7 @@
           <w:rPr>
             <w:webHidden/>
           </w:rPr>
-          <w:t>6</w:t>
+          <w:t>5</w:t>
         </w:r>
         <w:r>
           <w:rPr>
@@ -616,33 +633,31 @@
     </w:p>
     <w:p>
       <w:pPr>
-        <w:pStyle w:val="TOC1"/>
+        <w:pStyle w:val="TOC3"/>
         <w:rPr>
           <w:rFonts w:asciiTheme="minorHAnsi" w:eastAsiaTheme="minorEastAsia" w:hAnsiTheme="minorHAnsi" w:cstheme="minorBidi"/>
-          <w:sz w:val="22"/>
-          <w:szCs w:val="22"/>
-        </w:rPr>
-      </w:pPr>
-      <w:hyperlink w:anchor="_Toc472794621" w:history="1">
+        </w:rPr>
+      </w:pPr>
+      <w:hyperlink w:anchor="_Toc473413455" w:history="1">
         <w:r>
           <w:rPr>
             <w:rStyle w:val="Hyperlink"/>
-          </w:rPr>
-          <w:t>7.</w:t>
+            <w:lang w:val="en-US"/>
+          </w:rPr>
+          <w:t>5.1.2</w:t>
         </w:r>
         <w:r>
           <w:rPr>
             <w:rFonts w:asciiTheme="minorHAnsi" w:eastAsiaTheme="minorEastAsia" w:hAnsiTheme="minorHAnsi" w:cstheme="minorBidi"/>
-            <w:sz w:val="22"/>
-            <w:szCs w:val="22"/>
           </w:rPr>
           <w:tab/>
         </w:r>
         <w:r>
           <w:rPr>
             <w:rStyle w:val="Hyperlink"/>
-          </w:rPr>
-          <w:t>Opis mobilne aplikacije</w:t>
+            <w:lang w:val="en-US"/>
+          </w:rPr>
+          <w:t>Infrastruktura</w:t>
         </w:r>
         <w:r>
           <w:rPr>
@@ -660,7 +675,7 @@
           <w:rPr>
             <w:webHidden/>
           </w:rPr>
-          <w:instrText xml:space="preserve"> PAGEREF _Toc472794621 \h </w:instrText>
+          <w:instrText xml:space="preserve"> PAGEREF _Toc473413455 \h </w:instrText>
         </w:r>
         <w:r>
           <w:rPr>
@@ -677,7 +692,7 @@
           <w:rPr>
             <w:webHidden/>
           </w:rPr>
-          <w:t>7</w:t>
+          <w:t>5</w:t>
         </w:r>
         <w:r>
           <w:rPr>
@@ -688,9 +703,88 @@
       </w:hyperlink>
     </w:p>
     <w:p>
+      <w:pPr>
+        <w:pStyle w:val="TOC3"/>
+        <w:rPr>
+          <w:rFonts w:asciiTheme="minorHAnsi" w:eastAsiaTheme="minorEastAsia" w:hAnsiTheme="minorHAnsi" w:cstheme="minorBidi"/>
+        </w:rPr>
+      </w:pPr>
+      <w:hyperlink w:anchor="_Toc473413456" w:history="1">
+        <w:r>
+          <w:rPr>
+            <w:rStyle w:val="Hyperlink"/>
+            <w:lang w:val="en-US"/>
+          </w:rPr>
+          <w:t>5.1.3</w:t>
+        </w:r>
+        <w:r>
+          <w:rPr>
+            <w:rFonts w:asciiTheme="minorHAnsi" w:eastAsiaTheme="minorEastAsia" w:hAnsiTheme="minorHAnsi" w:cstheme="minorBidi"/>
+          </w:rPr>
+          <w:tab/>
+        </w:r>
+        <w:r>
+          <w:rPr>
+            <w:rStyle w:val="Hyperlink"/>
+            <w:lang w:val="en-US"/>
+          </w:rPr>
+          <w:t>Kori</w:t>
+        </w:r>
+        <w:r>
+          <w:rPr>
+            <w:rStyle w:val="Hyperlink"/>
+          </w:rPr>
+          <w:t>štena tehnologija</w:t>
+        </w:r>
+        <w:r>
+          <w:rPr>
+            <w:webHidden/>
+          </w:rPr>
+          <w:tab/>
+        </w:r>
+        <w:r>
+          <w:rPr>
+            <w:webHidden/>
+          </w:rPr>
+          <w:fldChar w:fldCharType="begin"/>
+        </w:r>
+        <w:r>
+          <w:rPr>
+            <w:webHidden/>
+          </w:rPr>
+          <w:instrText xml:space="preserve"> PAGEREF _Toc473413456 \h </w:instrText>
+        </w:r>
+        <w:r>
+          <w:rPr>
+            <w:webHidden/>
+          </w:rPr>
+        </w:r>
+        <w:r>
+          <w:rPr>
+            <w:webHidden/>
+          </w:rPr>
+          <w:fldChar w:fldCharType="separate"/>
+        </w:r>
+        <w:r>
+          <w:rPr>
+            <w:webHidden/>
+          </w:rPr>
+          <w:t>5</w:t>
+        </w:r>
+        <w:r>
+          <w:rPr>
+            <w:webHidden/>
+          </w:rPr>
+          <w:fldChar w:fldCharType="end"/>
+        </w:r>
+      </w:hyperlink>
+    </w:p>
+    <w:p>
       <w:r>
         <w:fldChar w:fldCharType="end"/>
       </w:r>
+      <w:bookmarkStart w:id="0" w:name="_GoBack"/>
+      <w:bookmarkEnd w:id="0"/>
     </w:p>
     <w:p/>
     <w:p>
@@ -711,38 +805,22 @@
       <w:pPr>
         <w:pStyle w:val="Heading1"/>
       </w:pPr>
-      <w:bookmarkStart w:id="1" w:name="_Toc73793693"/>
-      <w:bookmarkStart w:id="2" w:name="_Toc73794263"/>
-      <w:bookmarkStart w:id="3" w:name="_Toc113812202"/>
-      <w:bookmarkStart w:id="4" w:name="_Toc472794615"/>
+      <w:bookmarkStart w:id="1" w:name="_Toc473413449"/>
       <w:r>
         <w:lastRenderedPageBreak/>
-        <w:t>Uvod</w:t>
+        <w:t>Opis domene</w:t>
       </w:r>
       <w:bookmarkEnd w:id="1"/>
-      <w:bookmarkEnd w:id="2"/>
-      <w:bookmarkEnd w:id="3"/>
-      <w:bookmarkEnd w:id="4"/>
     </w:p>
     <w:p>
       <w:r>
-        <w:t xml:space="preserve">dati opis problema koji ste rješavali. Kombinacija Vision dokumenta i </w:t>
-      </w:r>
-      <w:r>
-        <w:rPr>
-          <w:i/>
-        </w:rPr>
-        <w:t>design story</w:t>
-      </w:r>
-      <w:r>
-        <w:t>-a plus kratki opis domene</w:t>
-      </w:r>
-    </w:p>
-    <w:p/>
-    <w:p>
-      <w:r>
-        <w:t>kopirati iz dz2</w:t>
-      </w:r>
+        <w:t xml:space="preserve">Skratiti prvo poglavlje iz seminara ?? </w:t>
+      </w:r>
+      <w:proofErr w:type="spellStart"/>
+      <w:r>
+        <w:t>O.o</w:t>
+      </w:r>
+      <w:proofErr w:type="spellEnd"/>
     </w:p>
     <w:p/>
     <w:p/>
@@ -750,218 +828,800 @@
       <w:pPr>
         <w:pStyle w:val="Heading1"/>
         <w:rPr>
-          <w:lang w:val="pl-PL"/>
-        </w:rPr>
-      </w:pPr>
-      <w:bookmarkStart w:id="5" w:name="_Toc472794616"/>
+          <w:lang w:val="en-US"/>
+        </w:rPr>
+      </w:pPr>
+      <w:bookmarkStart w:id="2" w:name="_Toc473413450"/>
       <w:r>
         <w:rPr>
           <w:lang w:val="en-US"/>
         </w:rPr>
         <w:lastRenderedPageBreak/>
-        <w:t>Funkcionalnosti sustava</w:t>
-      </w:r>
-      <w:bookmarkEnd w:id="5"/>
+        <w:t xml:space="preserve">Model </w:t>
+      </w:r>
+      <w:proofErr w:type="spellStart"/>
+      <w:r>
+        <w:rPr>
+          <w:lang w:val="en-US"/>
+        </w:rPr>
+        <w:t>domene</w:t>
+      </w:r>
+      <w:bookmarkEnd w:id="2"/>
+      <w:proofErr w:type="spellEnd"/>
     </w:p>
     <w:p>
       <w:pPr>
         <w:rPr>
-          <w:lang w:val="pl-PL"/>
-        </w:rPr>
-      </w:pPr>
-      <w:r>
-        <w:t xml:space="preserve">preko </w:t>
-      </w:r>
-      <w:r>
-        <w:rPr>
-          <w:i/>
-        </w:rPr>
-        <w:t>use case</w:t>
-      </w:r>
-      <w:r>
-        <w:t xml:space="preserve">ova ili </w:t>
-      </w:r>
-      <w:r>
-        <w:rPr>
-          <w:i/>
-        </w:rPr>
-        <w:t>user story</w:t>
-      </w:r>
-      <w:r>
-        <w:t xml:space="preserve">a s opisati funkcionalnost odnosno skup </w:t>
-      </w:r>
-      <w:r>
-        <w:t>mogućnosti</w:t>
-      </w:r>
-      <w:r>
-        <w:rPr>
-          <w:i/>
+          <w:lang w:val="en-US"/>
+        </w:rPr>
+      </w:pPr>
+      <w:proofErr w:type="spellStart"/>
+      <w:r>
+        <w:rPr>
+          <w:lang w:val="en-US"/>
+        </w:rPr>
+        <w:t>Ubaciti</w:t>
+      </w:r>
+      <w:proofErr w:type="spellEnd"/>
+      <w:r>
+        <w:rPr>
+          <w:lang w:val="en-US"/>
         </w:rPr>
         <w:t xml:space="preserve"> </w:t>
       </w:r>
-      <w:r>
-        <w:t xml:space="preserve"> koje vaš sistem pruža</w:t>
-      </w:r>
+      <w:proofErr w:type="spellStart"/>
+      <w:r>
+        <w:rPr>
+          <w:lang w:val="en-US"/>
+        </w:rPr>
+        <w:t>sliku</w:t>
+      </w:r>
+      <w:proofErr w:type="spellEnd"/>
+      <w:r>
+        <w:rPr>
+          <w:lang w:val="en-US"/>
+        </w:rPr>
+        <w:t xml:space="preserve"> </w:t>
+      </w:r>
+      <w:proofErr w:type="spellStart"/>
+      <w:r>
+        <w:rPr>
+          <w:lang w:val="en-US"/>
+        </w:rPr>
+        <w:t>modela</w:t>
+      </w:r>
+      <w:proofErr w:type="spellEnd"/>
+      <w:r>
+        <w:rPr>
+          <w:lang w:val="en-US"/>
+        </w:rPr>
+        <w:t xml:space="preserve"> </w:t>
+      </w:r>
+      <w:proofErr w:type="spellStart"/>
+      <w:r>
+        <w:rPr>
+          <w:lang w:val="en-US"/>
+        </w:rPr>
+        <w:t>domene</w:t>
+      </w:r>
+      <w:proofErr w:type="spellEnd"/>
+      <w:r>
+        <w:rPr>
+          <w:lang w:val="en-US"/>
+        </w:rPr>
+        <w:t xml:space="preserve"> I </w:t>
+      </w:r>
+      <w:proofErr w:type="spellStart"/>
+      <w:r>
+        <w:rPr>
+          <w:lang w:val="en-US"/>
+        </w:rPr>
+        <w:t>objasniti</w:t>
+      </w:r>
+      <w:proofErr w:type="spellEnd"/>
+      <w:r>
+        <w:rPr>
+          <w:lang w:val="en-US"/>
+        </w:rPr>
+        <w:t xml:space="preserve"> </w:t>
+      </w:r>
+      <w:proofErr w:type="spellStart"/>
+      <w:r>
+        <w:rPr>
+          <w:lang w:val="en-US"/>
+        </w:rPr>
+        <w:t>klase</w:t>
+      </w:r>
+      <w:proofErr w:type="spellEnd"/>
     </w:p>
     <w:p>
       <w:pPr>
-        <w:rPr>
-          <w:lang w:val="pl-PL"/>
-        </w:rPr>
-      </w:pPr>
+        <w:pStyle w:val="Heading1"/>
+        <w:rPr>
+          <w:lang w:val="en-US"/>
+        </w:rPr>
+      </w:pPr>
+      <w:bookmarkStart w:id="3" w:name="_Toc473413451"/>
+      <w:proofErr w:type="spellStart"/>
+      <w:r>
+        <w:rPr>
+          <w:lang w:val="en-US"/>
+        </w:rPr>
+        <w:lastRenderedPageBreak/>
+        <w:t>Objektni</w:t>
+      </w:r>
+      <w:proofErr w:type="spellEnd"/>
+      <w:r>
+        <w:rPr>
+          <w:lang w:val="en-US"/>
+        </w:rPr>
+        <w:t xml:space="preserve"> model</w:t>
+      </w:r>
+      <w:bookmarkEnd w:id="3"/>
     </w:p>
     <w:p>
       <w:pPr>
         <w:rPr>
-          <w:lang w:val="pl-PL"/>
-        </w:rPr>
-      </w:pPr>
-      <w:r>
-        <w:rPr>
-          <w:lang w:val="pl-PL"/>
-        </w:rPr>
-        <w:t>kopirati iz dz2</w:t>
-      </w:r>
+          <w:lang w:val="en-US"/>
+        </w:rPr>
+      </w:pPr>
+      <w:proofErr w:type="spellStart"/>
+      <w:r>
+        <w:rPr>
+          <w:lang w:val="en-US"/>
+        </w:rPr>
+        <w:t>Ubaciti</w:t>
+      </w:r>
+      <w:proofErr w:type="spellEnd"/>
+      <w:r>
+        <w:rPr>
+          <w:lang w:val="en-US"/>
+        </w:rPr>
+        <w:t xml:space="preserve"> </w:t>
+      </w:r>
+      <w:proofErr w:type="spellStart"/>
+      <w:r>
+        <w:rPr>
+          <w:lang w:val="en-US"/>
+        </w:rPr>
+        <w:t>sliku</w:t>
+      </w:r>
+      <w:proofErr w:type="spellEnd"/>
+      <w:r>
+        <w:rPr>
+          <w:lang w:val="en-US"/>
+        </w:rPr>
+        <w:t xml:space="preserve"> </w:t>
+      </w:r>
+      <w:proofErr w:type="spellStart"/>
+      <w:r>
+        <w:rPr>
+          <w:lang w:val="en-US"/>
+        </w:rPr>
+        <w:t>objektnog</w:t>
+      </w:r>
+      <w:proofErr w:type="spellEnd"/>
+      <w:r>
+        <w:rPr>
+          <w:lang w:val="en-US"/>
+        </w:rPr>
+        <w:t xml:space="preserve"> </w:t>
+      </w:r>
+      <w:proofErr w:type="spellStart"/>
+      <w:r>
+        <w:rPr>
+          <w:lang w:val="en-US"/>
+        </w:rPr>
+        <w:t>modela</w:t>
+      </w:r>
+      <w:proofErr w:type="spellEnd"/>
+      <w:r>
+        <w:rPr>
+          <w:lang w:val="en-US"/>
+        </w:rPr>
+        <w:t xml:space="preserve"> I </w:t>
+      </w:r>
+      <w:proofErr w:type="spellStart"/>
+      <w:r>
+        <w:rPr>
+          <w:lang w:val="en-US"/>
+        </w:rPr>
+        <w:t>objasniti</w:t>
+      </w:r>
+      <w:proofErr w:type="spellEnd"/>
+      <w:r>
+        <w:rPr>
+          <w:lang w:val="en-US"/>
+        </w:rPr>
+        <w:t xml:space="preserve"> </w:t>
+      </w:r>
+      <w:proofErr w:type="spellStart"/>
+      <w:r>
+        <w:rPr>
+          <w:lang w:val="en-US"/>
+        </w:rPr>
+        <w:t>klase</w:t>
+      </w:r>
+      <w:proofErr w:type="spellEnd"/>
     </w:p>
     <w:p>
       <w:pPr>
-        <w:rPr>
-          <w:lang w:val="pl-PL"/>
-        </w:rPr>
-      </w:pPr>
+        <w:pStyle w:val="Heading1"/>
+        <w:rPr>
+          <w:lang w:val="en-US"/>
+        </w:rPr>
+      </w:pPr>
+      <w:bookmarkStart w:id="4" w:name="_Toc473413452"/>
+      <w:proofErr w:type="spellStart"/>
+      <w:r>
+        <w:rPr>
+          <w:lang w:val="en-US"/>
+        </w:rPr>
+        <w:lastRenderedPageBreak/>
+        <w:t>Relacijski</w:t>
+      </w:r>
+      <w:proofErr w:type="spellEnd"/>
+      <w:r>
+        <w:rPr>
+          <w:lang w:val="en-US"/>
+        </w:rPr>
+        <w:t xml:space="preserve"> model</w:t>
+      </w:r>
+      <w:bookmarkEnd w:id="4"/>
     </w:p>
     <w:p>
       <w:pPr>
         <w:rPr>
-          <w:lang w:val="pl-PL"/>
-        </w:rPr>
-      </w:pPr>
+          <w:lang w:val="en-US"/>
+        </w:rPr>
+      </w:pPr>
+      <w:proofErr w:type="spellStart"/>
+      <w:r>
+        <w:rPr>
+          <w:lang w:val="en-US"/>
+        </w:rPr>
+        <w:t>Ubaciti</w:t>
+      </w:r>
+      <w:proofErr w:type="spellEnd"/>
+      <w:r>
+        <w:rPr>
+          <w:lang w:val="en-US"/>
+        </w:rPr>
+        <w:t xml:space="preserve"> </w:t>
+      </w:r>
+      <w:proofErr w:type="spellStart"/>
+      <w:r>
+        <w:rPr>
+          <w:lang w:val="en-US"/>
+        </w:rPr>
+        <w:t>sliku</w:t>
+      </w:r>
+      <w:proofErr w:type="spellEnd"/>
+      <w:r>
+        <w:rPr>
+          <w:lang w:val="en-US"/>
+        </w:rPr>
+        <w:t xml:space="preserve"> </w:t>
+      </w:r>
+      <w:proofErr w:type="spellStart"/>
+      <w:r>
+        <w:rPr>
+          <w:lang w:val="en-US"/>
+        </w:rPr>
+        <w:t>relacijskog</w:t>
+      </w:r>
+      <w:proofErr w:type="spellEnd"/>
+      <w:r>
+        <w:rPr>
+          <w:lang w:val="en-US"/>
+        </w:rPr>
+        <w:t xml:space="preserve"> </w:t>
+      </w:r>
+      <w:proofErr w:type="spellStart"/>
+      <w:r>
+        <w:rPr>
+          <w:lang w:val="en-US"/>
+        </w:rPr>
+        <w:t>modela</w:t>
+      </w:r>
+      <w:proofErr w:type="spellEnd"/>
+      <w:r>
+        <w:rPr>
+          <w:lang w:val="en-US"/>
+        </w:rPr>
+        <w:t xml:space="preserve"> I </w:t>
+      </w:r>
+      <w:proofErr w:type="spellStart"/>
+      <w:r>
+        <w:rPr>
+          <w:lang w:val="en-US"/>
+        </w:rPr>
+        <w:t>objasniti</w:t>
+      </w:r>
+      <w:proofErr w:type="spellEnd"/>
+      <w:r>
+        <w:rPr>
+          <w:lang w:val="en-US"/>
+        </w:rPr>
+        <w:t xml:space="preserve"> </w:t>
+      </w:r>
+      <w:proofErr w:type="spellStart"/>
+      <w:r>
+        <w:rPr>
+          <w:lang w:val="en-US"/>
+        </w:rPr>
+        <w:t>tablice</w:t>
+      </w:r>
+      <w:proofErr w:type="spellEnd"/>
+      <w:r>
+        <w:rPr>
+          <w:lang w:val="en-US"/>
+        </w:rPr>
+        <w:t xml:space="preserve"> I </w:t>
+      </w:r>
+      <w:proofErr w:type="spellStart"/>
+      <w:r>
+        <w:rPr>
+          <w:lang w:val="en-US"/>
+        </w:rPr>
+        <w:t>veze</w:t>
+      </w:r>
+      <w:proofErr w:type="spellEnd"/>
     </w:p>
     <w:p>
       <w:pPr>
-        <w:rPr>
-          <w:lang w:val="pl-PL"/>
-        </w:rPr>
-      </w:pPr>
+        <w:pStyle w:val="Heading1"/>
+        <w:rPr>
+          <w:lang w:val="en-US"/>
+        </w:rPr>
+      </w:pPr>
+      <w:bookmarkStart w:id="5" w:name="_Toc473413453"/>
+      <w:proofErr w:type="spellStart"/>
+      <w:r>
+        <w:rPr>
+          <w:lang w:val="en-US"/>
+        </w:rPr>
+        <w:lastRenderedPageBreak/>
+        <w:t>Implementacija</w:t>
+      </w:r>
+      <w:proofErr w:type="spellEnd"/>
+      <w:r>
+        <w:rPr>
+          <w:lang w:val="en-US"/>
+        </w:rPr>
+        <w:t xml:space="preserve"> O/R </w:t>
+      </w:r>
+      <w:proofErr w:type="spellStart"/>
+      <w:r>
+        <w:rPr>
+          <w:lang w:val="en-US"/>
+        </w:rPr>
+        <w:t>mapiranja</w:t>
+      </w:r>
+      <w:bookmarkEnd w:id="5"/>
+      <w:proofErr w:type="spellEnd"/>
     </w:p>
     <w:p>
       <w:pPr>
         <w:rPr>
-          <w:lang w:val="pl-PL"/>
-        </w:rPr>
-      </w:pPr>
+          <w:lang w:val="en-US"/>
+        </w:rPr>
+      </w:pPr>
+      <w:proofErr w:type="spellStart"/>
+      <w:r>
+        <w:rPr>
+          <w:lang w:val="en-US"/>
+        </w:rPr>
+        <w:t>Objasniti</w:t>
+      </w:r>
+      <w:proofErr w:type="spellEnd"/>
+      <w:r>
+        <w:rPr>
+          <w:lang w:val="en-US"/>
+        </w:rPr>
+        <w:t xml:space="preserve"> problem or </w:t>
+      </w:r>
+      <w:proofErr w:type="spellStart"/>
+      <w:r>
+        <w:rPr>
+          <w:lang w:val="en-US"/>
+        </w:rPr>
+        <w:t>mapiranja</w:t>
+      </w:r>
+      <w:proofErr w:type="spellEnd"/>
+      <w:r>
+        <w:rPr>
+          <w:lang w:val="en-US"/>
+        </w:rPr>
+        <w:t xml:space="preserve"> I </w:t>
+      </w:r>
+      <w:proofErr w:type="spellStart"/>
+      <w:r>
+        <w:rPr>
+          <w:lang w:val="en-US"/>
+        </w:rPr>
+        <w:t>opis</w:t>
+      </w:r>
+      <w:proofErr w:type="spellEnd"/>
+      <w:r>
+        <w:rPr>
+          <w:lang w:val="en-US"/>
+        </w:rPr>
+        <w:t xml:space="preserve"> </w:t>
+      </w:r>
+      <w:proofErr w:type="spellStart"/>
+      <w:r>
+        <w:rPr>
+          <w:lang w:val="en-US"/>
+        </w:rPr>
+        <w:t>daljnjih</w:t>
+      </w:r>
+      <w:proofErr w:type="spellEnd"/>
+      <w:r>
+        <w:rPr>
+          <w:lang w:val="en-US"/>
+        </w:rPr>
+        <w:t xml:space="preserve"> </w:t>
+      </w:r>
+      <w:proofErr w:type="spellStart"/>
+      <w:r>
+        <w:rPr>
+          <w:lang w:val="en-US"/>
+        </w:rPr>
+        <w:t>poglavlja</w:t>
+      </w:r>
+      <w:proofErr w:type="spellEnd"/>
     </w:p>
     <w:p>
       <w:pPr>
-        <w:pStyle w:val="Heading1"/>
-      </w:pPr>
-      <w:bookmarkStart w:id="6" w:name="_Toc73793800"/>
-      <w:bookmarkStart w:id="7" w:name="_Toc73794370"/>
-      <w:bookmarkStart w:id="8" w:name="_Toc113812272"/>
-      <w:bookmarkStart w:id="9" w:name="_Toc472794617"/>
-      <w:r>
-        <w:lastRenderedPageBreak/>
-        <w:t>Opis objektnog modela</w:t>
-      </w:r>
-      <w:bookmarkEnd w:id="9"/>
+        <w:pStyle w:val="Heading3"/>
+        <w:rPr>
+          <w:lang w:val="en-US"/>
+        </w:rPr>
+      </w:pPr>
+      <w:bookmarkStart w:id="6" w:name="_Toc473413454"/>
+      <w:proofErr w:type="spellStart"/>
+      <w:r>
+        <w:rPr>
+          <w:lang w:val="en-US"/>
+        </w:rPr>
+        <w:t>Mapiranje</w:t>
+      </w:r>
+      <w:proofErr w:type="spellEnd"/>
+      <w:r>
+        <w:rPr>
+          <w:lang w:val="en-US"/>
+        </w:rPr>
+        <w:t xml:space="preserve"> </w:t>
+      </w:r>
+      <w:proofErr w:type="spellStart"/>
+      <w:r>
+        <w:rPr>
+          <w:lang w:val="en-US"/>
+        </w:rPr>
+        <w:t>modela</w:t>
+      </w:r>
+      <w:proofErr w:type="spellEnd"/>
+      <w:r>
+        <w:rPr>
+          <w:lang w:val="en-US"/>
+        </w:rPr>
+        <w:t xml:space="preserve"> </w:t>
+      </w:r>
+      <w:proofErr w:type="spellStart"/>
+      <w:r>
+        <w:rPr>
+          <w:lang w:val="en-US"/>
+        </w:rPr>
+        <w:t>domene</w:t>
+      </w:r>
+      <w:proofErr w:type="spellEnd"/>
+      <w:r>
+        <w:rPr>
+          <w:lang w:val="en-US"/>
+        </w:rPr>
+        <w:t xml:space="preserve"> u </w:t>
+      </w:r>
+      <w:proofErr w:type="spellStart"/>
+      <w:r>
+        <w:rPr>
+          <w:lang w:val="en-US"/>
+        </w:rPr>
+        <w:t>modele</w:t>
+      </w:r>
+      <w:proofErr w:type="spellEnd"/>
+      <w:r>
+        <w:rPr>
+          <w:lang w:val="en-US"/>
+        </w:rPr>
+        <w:t xml:space="preserve"> </w:t>
+      </w:r>
+      <w:proofErr w:type="spellStart"/>
+      <w:r>
+        <w:rPr>
+          <w:lang w:val="en-US"/>
+        </w:rPr>
+        <w:t>sloja</w:t>
+      </w:r>
+      <w:proofErr w:type="spellEnd"/>
+      <w:r>
+        <w:rPr>
+          <w:lang w:val="en-US"/>
+        </w:rPr>
+        <w:t xml:space="preserve"> </w:t>
+      </w:r>
+      <w:proofErr w:type="spellStart"/>
+      <w:r>
+        <w:rPr>
+          <w:lang w:val="en-US"/>
+        </w:rPr>
+        <w:t>za</w:t>
+      </w:r>
+      <w:proofErr w:type="spellEnd"/>
+      <w:r>
+        <w:rPr>
+          <w:lang w:val="en-US"/>
+        </w:rPr>
+        <w:t xml:space="preserve"> </w:t>
+      </w:r>
+      <w:proofErr w:type="spellStart"/>
+      <w:r>
+        <w:rPr>
+          <w:lang w:val="en-US"/>
+        </w:rPr>
+        <w:t>pristup</w:t>
+      </w:r>
+      <w:proofErr w:type="spellEnd"/>
+      <w:r>
+        <w:rPr>
+          <w:lang w:val="en-US"/>
+        </w:rPr>
+        <w:t xml:space="preserve"> </w:t>
+      </w:r>
+      <w:proofErr w:type="spellStart"/>
+      <w:r>
+        <w:rPr>
+          <w:lang w:val="en-US"/>
+        </w:rPr>
+        <w:t>podacima</w:t>
+      </w:r>
+      <w:bookmarkEnd w:id="6"/>
+      <w:proofErr w:type="spellEnd"/>
     </w:p>
     <w:p>
-      <w:r>
-        <w:t>osnova je class diagram vašeg objektnog modela, koji po potrebi možete dodatno proširiti kratkim tekstualnim opisom pojedinih klasa (što su im odgovornosti, relevantno ponašanje i sve ono što se iz statičkog dijagrama klasa ne vidi). Naznačiti gdje u modelu imate entitete, value objekte i servise, a gdje su vam agregati, „tvornice“ i repozitoriji</w:t>
-      </w:r>
-    </w:p>
-    <w:p/>
-    <w:p/>
-    <w:p/>
-    <w:p/>
-    <w:p>
-      <w:pPr>
-        <w:pStyle w:val="Heading1"/>
-      </w:pPr>
-      <w:bookmarkStart w:id="10" w:name="_Toc472794618"/>
-      <w:bookmarkEnd w:id="6"/>
-      <w:bookmarkEnd w:id="7"/>
-      <w:bookmarkEnd w:id="8"/>
-      <w:r>
-        <w:lastRenderedPageBreak/>
-        <w:t>Opis implementacije perzistencije</w:t>
-      </w:r>
-      <w:bookmarkEnd w:id="10"/>
+      <w:pPr>
+        <w:rPr>
+          <w:lang w:val="en-US"/>
+        </w:rPr>
+      </w:pPr>
+      <w:proofErr w:type="spellStart"/>
+      <w:proofErr w:type="gramStart"/>
+      <w:r>
+        <w:rPr>
+          <w:lang w:val="en-US"/>
+        </w:rPr>
+        <w:t>ModelMapper</w:t>
+      </w:r>
+      <w:proofErr w:type="spellEnd"/>
+      <w:r>
+        <w:rPr>
+          <w:lang w:val="en-US"/>
+        </w:rPr>
+        <w:t xml:space="preserve"> ???</w:t>
+      </w:r>
+      <w:proofErr w:type="gramEnd"/>
     </w:p>
     <w:p>
-      <w:r>
-        <w:t>kako ste implementirali i organizirali repozitorije, opis mapiranja za ključne klase u domeni, kako ste organizirali transakcije i Unit of Work</w:t>
-      </w:r>
-    </w:p>
-    <w:p/>
-    <w:p/>
-    <w:p/>
-    <w:p/>
-    <w:p>
-      <w:pPr>
-        <w:pStyle w:val="Heading1"/>
-      </w:pPr>
-      <w:bookmarkStart w:id="11" w:name="_Toc472794619"/>
-      <w:r>
-        <w:lastRenderedPageBreak/>
-        <w:t>Opis desktop aplikacije</w:t>
-      </w:r>
-      <w:bookmarkEnd w:id="11"/>
+      <w:pPr>
+        <w:pStyle w:val="Heading3"/>
+        <w:rPr>
+          <w:lang w:val="en-US"/>
+        </w:rPr>
+      </w:pPr>
+      <w:bookmarkStart w:id="7" w:name="_Toc473413455"/>
+      <w:proofErr w:type="spellStart"/>
+      <w:r>
+        <w:rPr>
+          <w:lang w:val="en-US"/>
+        </w:rPr>
+        <w:t>Infrastruktura</w:t>
+      </w:r>
+      <w:bookmarkEnd w:id="7"/>
+      <w:proofErr w:type="spellEnd"/>
     </w:p>
     <w:p>
-      <w:r>
-        <w:t>uz prikaz 3-5 screenshotova formi koji realiziraju glavne use caseove potrebno je opisati kako ste realizirali MVP (MVVM) pattern i povezali svoje GUI sučelje s modelom domene</w:t>
+      <w:pPr>
+        <w:rPr>
+          <w:lang w:val="en-US"/>
+        </w:rPr>
+      </w:pPr>
+      <w:proofErr w:type="spellStart"/>
+      <w:r>
+        <w:rPr>
+          <w:lang w:val="en-US"/>
+        </w:rPr>
+        <w:t>Ubaciti</w:t>
+      </w:r>
+      <w:proofErr w:type="spellEnd"/>
+      <w:r>
+        <w:rPr>
+          <w:lang w:val="en-US"/>
+        </w:rPr>
+        <w:t xml:space="preserve"> </w:t>
+      </w:r>
+      <w:proofErr w:type="spellStart"/>
+      <w:r>
+        <w:rPr>
+          <w:lang w:val="en-US"/>
+        </w:rPr>
+        <w:t>sliku</w:t>
+      </w:r>
+      <w:proofErr w:type="spellEnd"/>
+      <w:r>
+        <w:rPr>
+          <w:lang w:val="en-US"/>
+        </w:rPr>
+        <w:t xml:space="preserve"> </w:t>
+      </w:r>
+      <w:proofErr w:type="spellStart"/>
+      <w:r>
+        <w:rPr>
+          <w:lang w:val="en-US"/>
+        </w:rPr>
+        <w:t>repozitorija</w:t>
+      </w:r>
+      <w:proofErr w:type="spellEnd"/>
+      <w:r>
+        <w:rPr>
+          <w:lang w:val="en-US"/>
+        </w:rPr>
+        <w:t xml:space="preserve">, </w:t>
+      </w:r>
+      <w:proofErr w:type="spellStart"/>
+      <w:r>
+        <w:rPr>
+          <w:lang w:val="en-US"/>
+        </w:rPr>
+        <w:t>uzeti</w:t>
+      </w:r>
+      <w:proofErr w:type="spellEnd"/>
+      <w:r>
+        <w:rPr>
+          <w:lang w:val="en-US"/>
+        </w:rPr>
+        <w:t xml:space="preserve"> </w:t>
+      </w:r>
+      <w:proofErr w:type="spellStart"/>
+      <w:r>
+        <w:rPr>
+          <w:lang w:val="en-US"/>
+        </w:rPr>
+        <w:t>primjer</w:t>
+      </w:r>
+      <w:proofErr w:type="spellEnd"/>
+      <w:r>
+        <w:rPr>
+          <w:lang w:val="en-US"/>
+        </w:rPr>
+        <w:t xml:space="preserve"> </w:t>
+      </w:r>
+      <w:proofErr w:type="spellStart"/>
+      <w:r>
+        <w:rPr>
+          <w:lang w:val="en-US"/>
+        </w:rPr>
+        <w:t>jednog</w:t>
+      </w:r>
+      <w:proofErr w:type="spellEnd"/>
+      <w:r>
+        <w:rPr>
+          <w:lang w:val="en-US"/>
+        </w:rPr>
+        <w:t xml:space="preserve"> </w:t>
+      </w:r>
+      <w:proofErr w:type="spellStart"/>
+      <w:r>
+        <w:rPr>
+          <w:lang w:val="en-US"/>
+        </w:rPr>
+        <w:t>repozitorija</w:t>
+      </w:r>
+      <w:proofErr w:type="spellEnd"/>
+      <w:r>
+        <w:rPr>
+          <w:lang w:val="en-US"/>
+        </w:rPr>
+        <w:t xml:space="preserve"> I </w:t>
+      </w:r>
+      <w:proofErr w:type="spellStart"/>
+      <w:r>
+        <w:rPr>
+          <w:lang w:val="en-US"/>
+        </w:rPr>
+        <w:t>objasniti</w:t>
+      </w:r>
+      <w:proofErr w:type="spellEnd"/>
+      <w:r>
+        <w:rPr>
+          <w:lang w:val="en-US"/>
+        </w:rPr>
+        <w:t xml:space="preserve"> par </w:t>
+      </w:r>
+      <w:proofErr w:type="spellStart"/>
+      <w:r>
+        <w:rPr>
+          <w:lang w:val="en-US"/>
+        </w:rPr>
+        <w:t>metoda</w:t>
+      </w:r>
+      <w:proofErr w:type="spellEnd"/>
+      <w:r>
+        <w:rPr>
+          <w:lang w:val="en-US"/>
+        </w:rPr>
+        <w:t xml:space="preserve">, ne </w:t>
+      </w:r>
+      <w:proofErr w:type="spellStart"/>
+      <w:r>
+        <w:rPr>
+          <w:lang w:val="en-US"/>
+        </w:rPr>
+        <w:t>ulaziti</w:t>
+      </w:r>
+      <w:proofErr w:type="spellEnd"/>
+      <w:r>
+        <w:rPr>
+          <w:lang w:val="en-US"/>
+        </w:rPr>
+        <w:t xml:space="preserve"> u </w:t>
+      </w:r>
+      <w:proofErr w:type="spellStart"/>
+      <w:r>
+        <w:rPr>
+          <w:lang w:val="en-US"/>
+        </w:rPr>
+        <w:t>detalje</w:t>
+      </w:r>
+      <w:proofErr w:type="spellEnd"/>
+      <w:r>
+        <w:rPr>
+          <w:lang w:val="en-US"/>
+        </w:rPr>
+        <w:t xml:space="preserve"> EF-a</w:t>
       </w:r>
     </w:p>
     <w:p>
       <w:pPr>
-        <w:spacing w:before="0" w:after="0"/>
-      </w:pPr>
-      <w:r>
-        <w:br w:type="page"/>
-      </w:r>
+        <w:pStyle w:val="Heading3"/>
+        <w:rPr>
+          <w:lang w:val="en-US"/>
+        </w:rPr>
+      </w:pPr>
+      <w:bookmarkStart w:id="8" w:name="_Toc473413456"/>
+      <w:r>
+        <w:rPr>
+          <w:lang w:val="en-US"/>
+        </w:rPr>
+        <w:t>Kori</w:t>
+      </w:r>
+      <w:r>
+        <w:t>štena tehnologija</w:t>
+      </w:r>
+      <w:bookmarkEnd w:id="8"/>
     </w:p>
     <w:p>
       <w:pPr>
-        <w:pStyle w:val="Heading1"/>
-      </w:pPr>
-      <w:bookmarkStart w:id="12" w:name="_Toc472794620"/>
-      <w:r>
-        <w:lastRenderedPageBreak/>
-        <w:t>Opis web aplikacije</w:t>
-      </w:r>
-      <w:bookmarkEnd w:id="12"/>
+        <w:rPr>
+          <w:lang w:val="pl-PL"/>
+        </w:rPr>
+      </w:pPr>
+      <w:r>
+        <w:rPr>
+          <w:lang w:val="pl-PL"/>
+        </w:rPr>
+        <w:t>Objasnit pojedine detalje EF-a</w:t>
+      </w:r>
     </w:p>
-    <w:p>
-      <w:r>
-        <w:t>slično kao i za desktop aplikaciju, i ovdje je bitno opisati organizaciju modela, viewova i kontrolera u vašoj web aplikaciji i kako ste sve to povezali u cjelinu</w:t>
-      </w:r>
-    </w:p>
-    <w:p>
-      <w:pPr>
-        <w:spacing w:before="0" w:after="0"/>
-      </w:pPr>
-      <w:r>
-        <w:br w:type="page"/>
-      </w:r>
-    </w:p>
-    <w:p>
-      <w:pPr>
-        <w:pStyle w:val="Heading1"/>
-      </w:pPr>
-      <w:bookmarkStart w:id="13" w:name="_Toc472794621"/>
-      <w:r>
-        <w:lastRenderedPageBreak/>
-        <w:t>Opis mobilne aplikacije</w:t>
-      </w:r>
-      <w:bookmarkEnd w:id="13"/>
-    </w:p>
-    <w:p>
-      <w:r>
-        <w:t>za razliku od prethodne dvije stavke, ovdje je opisa sam izgradnje mobilne aplikacije sporedan. Ono što je ključno je opisati kako ste izveli integraciju svoje mobilne aplikacije s ostatkom sustava</w:t>
-      </w:r>
-    </w:p>
-    <w:p/>
     <w:p/>
     <w:sectPr>
       <w:headerReference w:type="even" r:id="rId9"/>
@@ -1063,7 +1723,7 @@
         <w:rStyle w:val="PageNumber"/>
         <w:noProof/>
       </w:rPr>
-      <w:t>7</w:t>
+      <w:t>5</w:t>
     </w:r>
     <w:r>
       <w:rPr>
@@ -1105,7 +1765,15 @@
 <w:hdr xmlns:wpc="http://schemas.microsoft.com/office/word/2010/wordprocessingCanvas" xmlns:cx="http://schemas.microsoft.com/office/drawing/2014/chartex" xmlns:cx1="http://schemas.microsoft.com/office/drawing/2015/9/8/chartex" xmlns:cx2="http://schemas.microsoft.com/office/drawing/2015/10/21/chartex" xmlns:mc="http://schemas.openxmlformats.org/markup-compatibility/2006" xmlns:o="urn:schemas-microsoft-com:office:office" xmlns:r="http://schemas.openxmlformats.org/officeDocument/2006/relationships" xmlns:m="http://schemas.openxmlformats.org/officeDocument/2006/math" xmlns:v="urn:schemas-microsoft-com:vml" xmlns:wp14="http://schemas.microsoft.com/office/word/2010/wordprocessingDrawing" xmlns:wp="http://schemas.openxmlformats.org/drawingml/2006/wordprocessingDrawing" xmlns:w10="urn:schemas-microsoft-com:office:word" xmlns:w="http://schemas.openxmlformats.org/wordprocessingml/2006/main" xmlns:w14="http://schemas.microsoft.com/office/word/2010/wordml" xmlns:w15="http://schemas.microsoft.com/office/word/2012/wordml" xmlns:w16se="http://schemas.microsoft.com/office/word/2015/wordml/symex" xmlns:wpg="http://schemas.microsoft.com/office/word/2010/wordprocessingGroup" xmlns:wpi="http://schemas.microsoft.com/office/word/2010/wordprocessingInk" xmlns:wne="http://schemas.microsoft.com/office/word/2006/wordml" xmlns:wps="http://schemas.microsoft.com/office/word/2010/wordprocessingShape" mc:Ignorable="w14 w15 w16se wp14">
   <w:p>
     <w:r>
-      <w:t>Kvaliteta usluge u OpenBSD-u</w:t>
+      <w:t xml:space="preserve">Kvaliteta usluge u </w:t>
+    </w:r>
+    <w:proofErr w:type="spellStart"/>
+    <w:r>
+      <w:t>OpenBSD</w:t>
+    </w:r>
+    <w:proofErr w:type="spellEnd"/>
+    <w:r>
+      <w:t>-u</w:t>
     </w:r>
   </w:p>
   <w:p/>
@@ -5776,12 +6444,58 @@
     <w:lsdException w:name="heading 8" w:qFormat="1"/>
     <w:lsdException w:name="heading 9" w:qFormat="1"/>
     <w:lsdException w:name="toc 1" w:uiPriority="39"/>
+    <w:lsdException w:name="toc 2" w:uiPriority="39"/>
+    <w:lsdException w:name="toc 3" w:uiPriority="39"/>
     <w:lsdException w:name="caption" w:qFormat="1"/>
     <w:lsdException w:name="Title" w:qFormat="1"/>
     <w:lsdException w:name="Subtitle" w:qFormat="1"/>
     <w:lsdException w:name="Hyperlink" w:uiPriority="99"/>
     <w:lsdException w:name="Strong" w:qFormat="1"/>
     <w:lsdException w:name="Emphasis" w:qFormat="1"/>
+    <w:lsdException w:name="Normal Table" w:semiHidden="1" w:unhideWhenUsed="1"/>
+    <w:lsdException w:name="Table Simple 1" w:semiHidden="1" w:unhideWhenUsed="1"/>
+    <w:lsdException w:name="Table Simple 2" w:semiHidden="1" w:unhideWhenUsed="1"/>
+    <w:lsdException w:name="Table Simple 3" w:semiHidden="1" w:unhideWhenUsed="1"/>
+    <w:lsdException w:name="Table Classic 1" w:semiHidden="1" w:unhideWhenUsed="1"/>
+    <w:lsdException w:name="Table Classic 2" w:semiHidden="1" w:unhideWhenUsed="1"/>
+    <w:lsdException w:name="Table Classic 3" w:semiHidden="1" w:unhideWhenUsed="1"/>
+    <w:lsdException w:name="Table Classic 4" w:semiHidden="1" w:unhideWhenUsed="1"/>
+    <w:lsdException w:name="Table Colorful 1" w:semiHidden="1" w:unhideWhenUsed="1"/>
+    <w:lsdException w:name="Table Colorful 2" w:semiHidden="1" w:unhideWhenUsed="1"/>
+    <w:lsdException w:name="Table Colorful 3" w:semiHidden="1" w:unhideWhenUsed="1"/>
+    <w:lsdException w:name="Table Columns 1" w:semiHidden="1" w:unhideWhenUsed="1"/>
+    <w:lsdException w:name="Table Columns 2" w:semiHidden="1" w:unhideWhenUsed="1"/>
+    <w:lsdException w:name="Table Columns 3" w:semiHidden="1" w:unhideWhenUsed="1"/>
+    <w:lsdException w:name="Table Columns 4" w:semiHidden="1" w:unhideWhenUsed="1"/>
+    <w:lsdException w:name="Table Columns 5" w:semiHidden="1" w:unhideWhenUsed="1"/>
+    <w:lsdException w:name="Table Grid 1" w:semiHidden="1" w:unhideWhenUsed="1"/>
+    <w:lsdException w:name="Table Grid 2" w:semiHidden="1" w:unhideWhenUsed="1"/>
+    <w:lsdException w:name="Table Grid 3" w:semiHidden="1" w:unhideWhenUsed="1"/>
+    <w:lsdException w:name="Table Grid 4" w:semiHidden="1" w:unhideWhenUsed="1"/>
+    <w:lsdException w:name="Table Grid 5" w:semiHidden="1" w:unhideWhenUsed="1"/>
+    <w:lsdException w:name="Table Grid 6" w:semiHidden="1" w:unhideWhenUsed="1"/>
+    <w:lsdException w:name="Table Grid 7" w:semiHidden="1" w:unhideWhenUsed="1"/>
+    <w:lsdException w:name="Table Grid 8" w:semiHidden="1" w:unhideWhenUsed="1"/>
+    <w:lsdException w:name="Table List 1" w:semiHidden="1" w:unhideWhenUsed="1"/>
+    <w:lsdException w:name="Table List 2" w:semiHidden="1" w:unhideWhenUsed="1"/>
+    <w:lsdException w:name="Table List 3" w:semiHidden="1" w:unhideWhenUsed="1"/>
+    <w:lsdException w:name="Table List 4" w:semiHidden="1" w:unhideWhenUsed="1"/>
+    <w:lsdException w:name="Table List 5" w:semiHidden="1" w:unhideWhenUsed="1"/>
+    <w:lsdException w:name="Table List 6" w:semiHidden="1" w:unhideWhenUsed="1"/>
+    <w:lsdException w:name="Table List 7" w:semiHidden="1" w:unhideWhenUsed="1"/>
+    <w:lsdException w:name="Table List 8" w:semiHidden="1" w:unhideWhenUsed="1"/>
+    <w:lsdException w:name="Table 3D effects 1" w:semiHidden="1" w:unhideWhenUsed="1"/>
+    <w:lsdException w:name="Table 3D effects 2" w:semiHidden="1" w:unhideWhenUsed="1"/>
+    <w:lsdException w:name="Table 3D effects 3" w:semiHidden="1" w:unhideWhenUsed="1"/>
+    <w:lsdException w:name="Table Contemporary" w:semiHidden="1" w:unhideWhenUsed="1"/>
+    <w:lsdException w:name="Table Elegant" w:semiHidden="1" w:unhideWhenUsed="1"/>
+    <w:lsdException w:name="Table Professional" w:semiHidden="1" w:unhideWhenUsed="1"/>
+    <w:lsdException w:name="Table Subtle 1" w:semiHidden="1" w:unhideWhenUsed="1"/>
+    <w:lsdException w:name="Table Subtle 2" w:semiHidden="1" w:unhideWhenUsed="1"/>
+    <w:lsdException w:name="Table Web 1" w:semiHidden="1" w:unhideWhenUsed="1"/>
+    <w:lsdException w:name="Table Web 2" w:semiHidden="1" w:unhideWhenUsed="1"/>
+    <w:lsdException w:name="Table Web 3" w:semiHidden="1" w:unhideWhenUsed="1"/>
+    <w:lsdException w:name="Table Theme" w:semiHidden="1" w:unhideWhenUsed="1"/>
     <w:lsdException w:name="Placeholder Text" w:semiHidden="1" w:uiPriority="99"/>
     <w:lsdException w:name="No Spacing" w:uiPriority="1" w:qFormat="1"/>
     <w:lsdException w:name="Light Shading" w:uiPriority="60"/>
@@ -6197,11 +6911,15 @@
   </w:style>
   <w:style w:type="character" w:default="1" w:styleId="DefaultParagraphFont">
     <w:name w:val="Default Paragraph Font"/>
+    <w:uiPriority w:val="1"/>
     <w:semiHidden/>
+    <w:unhideWhenUsed/>
   </w:style>
   <w:style w:type="table" w:default="1" w:styleId="TableNormal">
     <w:name w:val="Normal Table"/>
+    <w:uiPriority w:val="99"/>
     <w:semiHidden/>
+    <w:unhideWhenUsed/>
     <w:tblPr>
       <w:tblInd w:w="0" w:type="dxa"/>
       <w:tblCellMar>
@@ -6214,7 +6932,9 @@
   </w:style>
   <w:style w:type="numbering" w:default="1" w:styleId="NoList">
     <w:name w:val="No List"/>
+    <w:uiPriority w:val="99"/>
     <w:semiHidden/>
+    <w:unhideWhenUsed/>
   </w:style>
   <w:style w:type="paragraph" w:customStyle="1" w:styleId="kod">
     <w:name w:val="kod"/>
@@ -6313,7 +7033,7 @@
     <w:basedOn w:val="Normal"/>
     <w:next w:val="Normal"/>
     <w:autoRedefine/>
-    <w:semiHidden/>
+    <w:uiPriority w:val="39"/>
     <w:rsid w:val="00ED5BAB"/>
     <w:pPr>
       <w:tabs>
@@ -6332,7 +7052,7 @@
     <w:basedOn w:val="Normal"/>
     <w:next w:val="Normal"/>
     <w:autoRedefine/>
-    <w:semiHidden/>
+    <w:uiPriority w:val="39"/>
     <w:rsid w:val="00ED5BAB"/>
     <w:pPr>
       <w:tabs>

</xml_diff>